<commit_message>
Added additional notes for CSS
</commit_message>
<xml_diff>
--- a/CSS Additional Notes.docx
+++ b/CSS Additional Notes.docx
@@ -1,21 +1,10 @@
 
 <file path=word/document.xml><?xml version="1.0" encoding="utf-8"?>
-<w:document xmlns:wpc="http://schemas.microsoft.com/office/word/2010/wordprocessingCanvas" xmlns:cx="http://schemas.microsoft.com/office/drawing/2014/chartex" xmlns:cx1="http://schemas.microsoft.com/office/drawing/2015/9/8/chartex" xmlns:mc="http://schemas.openxmlformats.org/markup-compatibility/2006" xmlns:o="urn:schemas-microsoft-com:office:office" xmlns:r="http://schemas.openxmlformats.org/officeDocument/2006/relationships" xmlns:m="http://schemas.openxmlformats.org/officeDocument/2006/math" xmlns:v="urn:schemas-microsoft-com:vml" xmlns:wp14="http://schemas.microsoft.com/office/word/2010/wordprocessingDrawing" xmlns:wp="http://schemas.openxmlformats.org/drawingml/2006/wordprocessingDrawing" xmlns:w10="urn:schemas-microsoft-com:office:word" xmlns:w="http://schemas.openxmlformats.org/wordprocessingml/2006/main" xmlns:w14="http://schemas.microsoft.com/office/word/2010/wordml" xmlns:w15="http://schemas.microsoft.com/office/word/2012/wordml" xmlns:w16se="http://schemas.microsoft.com/office/word/2015/wordml/symex" xmlns:wpg="http://schemas.microsoft.com/office/word/2010/wordprocessingGroup" xmlns:wpi="http://schemas.microsoft.com/office/word/2010/wordprocessingInk" xmlns:wne="http://schemas.microsoft.com/office/word/2006/wordml" xmlns:wps="http://schemas.microsoft.com/office/word/2010/wordprocessingShape" mc:Ignorable="w14 w15 w16se wp14">
+<w:document xmlns:wpc="http://schemas.microsoft.com/office/word/2010/wordprocessingCanvas" xmlns:mc="http://schemas.openxmlformats.org/markup-compatibility/2006" xmlns:o="urn:schemas-microsoft-com:office:office" xmlns:r="http://schemas.openxmlformats.org/officeDocument/2006/relationships" xmlns:m="http://schemas.openxmlformats.org/officeDocument/2006/math" xmlns:v="urn:schemas-microsoft-com:vml" xmlns:wp14="http://schemas.microsoft.com/office/word/2010/wordprocessingDrawing" xmlns:wp="http://schemas.openxmlformats.org/drawingml/2006/wordprocessingDrawing" xmlns:w10="urn:schemas-microsoft-com:office:word" xmlns:w="http://schemas.openxmlformats.org/wordprocessingml/2006/main" xmlns:w14="http://schemas.microsoft.com/office/word/2010/wordml" xmlns:w15="http://schemas.microsoft.com/office/word/2012/wordml" xmlns:wpg="http://schemas.microsoft.com/office/word/2010/wordprocessingGroup" xmlns:wpi="http://schemas.microsoft.com/office/word/2010/wordprocessingInk" xmlns:wne="http://schemas.microsoft.com/office/word/2006/wordml" xmlns:wps="http://schemas.microsoft.com/office/word/2010/wordprocessingShape" mc:Ignorable="w14 w15 wp14">
   <w:body>
     <w:p>
-      <w:proofErr w:type="gramStart"/>
-      <w:r>
-        <w:t xml:space="preserve">CSS </w:t>
-      </w:r>
-      <w:r>
-        <w:t xml:space="preserve"> </w:t>
-      </w:r>
-      <w:r>
-        <w:t>(</w:t>
-      </w:r>
-      <w:proofErr w:type="gramEnd"/>
-      <w:r>
-        <w:t>Cascading Style Sheets)</w:t>
+      <w:r>
+        <w:t>CSS  (Cascading Style Sheets)</w:t>
       </w:r>
     </w:p>
     <w:p>
@@ -101,10 +90,7 @@
         </w:numPr>
       </w:pPr>
       <w:r>
-        <w:t>CSS 3</w:t>
-      </w:r>
-      <w:r>
-        <w:t>is a larger specification than CSS 2 defining various features and is divided into many separate documents called "modules". Each module extends features that are present in CSS 2.</w:t>
+        <w:t>CSS 3is a larger specification than CSS 2 defining various features and is divided into many separate documents called "modules". Each module extends features that are present in CSS 2.</w:t>
       </w:r>
     </w:p>
     <w:p>
@@ -148,24 +134,509 @@
       <w:r>
         <w:t>Bootstrap</w:t>
       </w:r>
+    </w:p>
+    <w:p>
+      <w:pPr>
+        <w:ind w:firstLine="720"/>
+      </w:pPr>
+      <w:r>
+        <w:t>Foundation</w:t>
+      </w:r>
+    </w:p>
+    <w:p>
+      <w:pPr>
+        <w:tabs>
+          <w:tab w:val="left" w:pos="900"/>
+        </w:tabs>
+      </w:pPr>
+      <w:r>
+        <w:t>Materialize</w:t>
+      </w:r>
+    </w:p>
+    <w:p>
+      <w:pPr>
+        <w:tabs>
+          <w:tab w:val="left" w:pos="900"/>
+        </w:tabs>
+        <w:rPr>
+          <w:rFonts w:ascii="Century Gothic" w:hAnsi="Century Gothic"/>
+          <w:sz w:val="20"/>
+        </w:rPr>
+      </w:pPr>
       <w:bookmarkStart w:id="0" w:name="_GoBack"/>
       <w:bookmarkEnd w:id="0"/>
+      <w:r>
+        <w:lastRenderedPageBreak/>
+        <w:br/>
+      </w:r>
+      <w:r>
+        <w:rPr>
+          <w:rFonts w:ascii="Century Gothic" w:hAnsi="Century Gothic"/>
+          <w:sz w:val="20"/>
+        </w:rPr>
+        <w:t xml:space="preserve">Reset CSS </w:t>
+      </w:r>
+    </w:p>
+    <w:p>
+      <w:pPr>
+        <w:pStyle w:val="ListParagraph"/>
+        <w:numPr>
+          <w:ilvl w:val="0"/>
+          <w:numId w:val="2"/>
+        </w:numPr>
+        <w:tabs>
+          <w:tab w:val="left" w:pos="900"/>
+        </w:tabs>
+        <w:spacing w:after="200" w:line="276" w:lineRule="auto"/>
+        <w:rPr>
+          <w:rFonts w:ascii="Century Gothic" w:hAnsi="Century Gothic"/>
+          <w:sz w:val="20"/>
+        </w:rPr>
+      </w:pPr>
+      <w:r>
+        <w:rPr>
+          <w:rFonts w:ascii="Century Gothic" w:hAnsi="Century Gothic"/>
+          <w:sz w:val="20"/>
+        </w:rPr>
+        <w:t>Create something like the default stylesheet and link to documents</w:t>
+      </w:r>
+    </w:p>
+    <w:p>
+      <w:pPr>
+        <w:tabs>
+          <w:tab w:val="left" w:pos="900"/>
+        </w:tabs>
+        <w:rPr>
+          <w:rFonts w:ascii="Century Gothic" w:hAnsi="Century Gothic"/>
+          <w:sz w:val="20"/>
+        </w:rPr>
+      </w:pPr>
+      <w:r>
+        <w:rPr>
+          <w:rFonts w:ascii="Century Gothic" w:hAnsi="Century Gothic"/>
+          <w:sz w:val="20"/>
+        </w:rPr>
+        <w:t>Media</w:t>
+      </w:r>
+    </w:p>
+    <w:p>
+      <w:pPr>
+        <w:pStyle w:val="ListParagraph"/>
+        <w:numPr>
+          <w:ilvl w:val="0"/>
+          <w:numId w:val="2"/>
+        </w:numPr>
+        <w:tabs>
+          <w:tab w:val="left" w:pos="900"/>
+        </w:tabs>
+        <w:spacing w:after="200" w:line="276" w:lineRule="auto"/>
+        <w:rPr>
+          <w:rFonts w:ascii="Century Gothic" w:hAnsi="Century Gothic"/>
+          <w:sz w:val="20"/>
+        </w:rPr>
+      </w:pPr>
+      <w:r>
+        <w:rPr>
+          <w:rFonts w:ascii="Century Gothic" w:hAnsi="Century Gothic"/>
+          <w:sz w:val="20"/>
+        </w:rPr>
+        <w:t>Screen, print, speech (CSS3)</w:t>
+      </w:r>
+    </w:p>
+    <w:p>
+      <w:pPr>
+        <w:tabs>
+          <w:tab w:val="left" w:pos="900"/>
+        </w:tabs>
+        <w:rPr>
+          <w:rFonts w:ascii="Century Gothic" w:hAnsi="Century Gothic"/>
+          <w:sz w:val="20"/>
+        </w:rPr>
+      </w:pPr>
+      <w:r>
+        <w:rPr>
+          <w:rFonts w:ascii="Century Gothic" w:hAnsi="Century Gothic"/>
+          <w:sz w:val="20"/>
+        </w:rPr>
+        <w:t>Media query</w:t>
+      </w:r>
+    </w:p>
+    <w:p>
+      <w:pPr>
+        <w:pStyle w:val="ListParagraph"/>
+        <w:numPr>
+          <w:ilvl w:val="0"/>
+          <w:numId w:val="2"/>
+        </w:numPr>
+        <w:tabs>
+          <w:tab w:val="left" w:pos="900"/>
+        </w:tabs>
+        <w:spacing w:after="200" w:line="276" w:lineRule="auto"/>
+        <w:rPr>
+          <w:rFonts w:ascii="Century Gothic" w:hAnsi="Century Gothic"/>
+          <w:sz w:val="20"/>
+        </w:rPr>
+      </w:pPr>
+      <w:r>
+        <w:rPr>
+          <w:rFonts w:ascii="Century Gothic" w:hAnsi="Century Gothic"/>
+          <w:sz w:val="20"/>
+        </w:rPr>
+        <w:t>Information about the device used</w:t>
+      </w:r>
+    </w:p>
+    <w:p>
+      <w:pPr>
+        <w:pStyle w:val="ListParagraph"/>
+        <w:numPr>
+          <w:ilvl w:val="0"/>
+          <w:numId w:val="2"/>
+        </w:numPr>
+        <w:tabs>
+          <w:tab w:val="left" w:pos="900"/>
+        </w:tabs>
+        <w:spacing w:after="200" w:line="276" w:lineRule="auto"/>
+        <w:rPr>
+          <w:rFonts w:ascii="Century Gothic" w:hAnsi="Century Gothic"/>
+          <w:sz w:val="20"/>
+        </w:rPr>
+      </w:pPr>
+      <w:r>
+        <w:rPr>
+          <w:rFonts w:ascii="Century Gothic" w:hAnsi="Century Gothic"/>
+          <w:sz w:val="20"/>
+        </w:rPr>
+        <w:t>For responsive designs</w:t>
+      </w:r>
+    </w:p>
+    <w:p>
+      <w:pPr>
+        <w:tabs>
+          <w:tab w:val="left" w:pos="900"/>
+        </w:tabs>
+        <w:rPr>
+          <w:rFonts w:ascii="Century Gothic" w:hAnsi="Century Gothic"/>
+          <w:sz w:val="20"/>
+        </w:rPr>
+      </w:pPr>
+      <w:r>
+        <w:rPr>
+          <w:rFonts w:ascii="Century Gothic" w:hAnsi="Century Gothic"/>
+          <w:sz w:val="20"/>
+        </w:rPr>
+        <w:t>Alternate stylesheet</w:t>
+      </w:r>
+    </w:p>
+    <w:p>
+      <w:pPr>
+        <w:pStyle w:val="ListParagraph"/>
+        <w:numPr>
+          <w:ilvl w:val="0"/>
+          <w:numId w:val="3"/>
+        </w:numPr>
+        <w:tabs>
+          <w:tab w:val="left" w:pos="900"/>
+        </w:tabs>
+        <w:spacing w:after="200" w:line="276" w:lineRule="auto"/>
+        <w:rPr>
+          <w:rFonts w:ascii="Century Gothic" w:hAnsi="Century Gothic"/>
+          <w:sz w:val="20"/>
+        </w:rPr>
+      </w:pPr>
+      <w:r>
+        <w:rPr>
+          <w:rFonts w:ascii="Century Gothic" w:hAnsi="Century Gothic"/>
+          <w:sz w:val="20"/>
+        </w:rPr>
+        <w:t>For alternative designs</w:t>
+      </w:r>
+    </w:p>
+    <w:p>
+      <w:pPr>
+        <w:pStyle w:val="ListParagraph"/>
+        <w:numPr>
+          <w:ilvl w:val="0"/>
+          <w:numId w:val="3"/>
+        </w:numPr>
+        <w:tabs>
+          <w:tab w:val="left" w:pos="900"/>
+        </w:tabs>
+        <w:spacing w:after="200" w:line="276" w:lineRule="auto"/>
+        <w:rPr>
+          <w:rFonts w:ascii="Century Gothic" w:hAnsi="Century Gothic"/>
+          <w:sz w:val="20"/>
+        </w:rPr>
+      </w:pPr>
+      <w:r>
+        <w:rPr>
+          <w:rFonts w:ascii="Century Gothic" w:hAnsi="Century Gothic"/>
+          <w:sz w:val="20"/>
+        </w:rPr>
+        <w:t>Goes along with title (for the name of the alt)</w:t>
+      </w:r>
+    </w:p>
+    <w:p>
+      <w:pPr>
+        <w:tabs>
+          <w:tab w:val="left" w:pos="900"/>
+        </w:tabs>
+        <w:rPr>
+          <w:rFonts w:ascii="Century Gothic" w:hAnsi="Century Gothic"/>
+          <w:sz w:val="20"/>
+        </w:rPr>
+      </w:pPr>
+      <w:r>
+        <w:rPr>
+          <w:rFonts w:ascii="Century Gothic" w:hAnsi="Century Gothic"/>
+          <w:sz w:val="20"/>
+        </w:rPr>
+        <w:t>CSS Statements</w:t>
+      </w:r>
+    </w:p>
+    <w:p>
+      <w:pPr>
+        <w:pStyle w:val="ListParagraph"/>
+        <w:numPr>
+          <w:ilvl w:val="0"/>
+          <w:numId w:val="4"/>
+        </w:numPr>
+        <w:tabs>
+          <w:tab w:val="left" w:pos="900"/>
+        </w:tabs>
+        <w:spacing w:after="200" w:line="276" w:lineRule="auto"/>
+        <w:rPr>
+          <w:rFonts w:ascii="Century Gothic" w:hAnsi="Century Gothic"/>
+          <w:sz w:val="20"/>
+        </w:rPr>
+      </w:pPr>
+      <w:r>
+        <w:rPr>
+          <w:rFonts w:ascii="Century Gothic" w:hAnsi="Century Gothic"/>
+          <w:sz w:val="20"/>
+        </w:rPr>
+        <w:t>At-Rules (not all are fully supported)</w:t>
+      </w:r>
+    </w:p>
+    <w:p>
+      <w:pPr>
+        <w:pStyle w:val="ListParagraph"/>
+        <w:numPr>
+          <w:ilvl w:val="1"/>
+          <w:numId w:val="4"/>
+        </w:numPr>
+        <w:tabs>
+          <w:tab w:val="left" w:pos="900"/>
+        </w:tabs>
+        <w:spacing w:after="200" w:line="276" w:lineRule="auto"/>
+        <w:rPr>
+          <w:rFonts w:ascii="Century Gothic" w:hAnsi="Century Gothic"/>
+          <w:sz w:val="20"/>
+        </w:rPr>
+      </w:pPr>
+      <w:r>
+        <w:rPr>
+          <w:rFonts w:ascii="Century Gothic" w:hAnsi="Century Gothic"/>
+          <w:sz w:val="20"/>
+        </w:rPr>
+        <w:t>@charset – character set used</w:t>
+      </w:r>
+    </w:p>
+    <w:p>
+      <w:pPr>
+        <w:pStyle w:val="ListParagraph"/>
+        <w:numPr>
+          <w:ilvl w:val="1"/>
+          <w:numId w:val="4"/>
+        </w:numPr>
+        <w:tabs>
+          <w:tab w:val="left" w:pos="900"/>
+        </w:tabs>
+        <w:spacing w:after="200" w:line="276" w:lineRule="auto"/>
+        <w:rPr>
+          <w:rFonts w:ascii="Century Gothic" w:hAnsi="Century Gothic"/>
+          <w:sz w:val="20"/>
+        </w:rPr>
+      </w:pPr>
+      <w:r>
+        <w:rPr>
+          <w:rFonts w:ascii="Century Gothic" w:hAnsi="Century Gothic"/>
+          <w:sz w:val="20"/>
+        </w:rPr>
+        <w:t>@import – get another css</w:t>
+      </w:r>
+    </w:p>
+    <w:p>
+      <w:pPr>
+        <w:pStyle w:val="ListParagraph"/>
+        <w:numPr>
+          <w:ilvl w:val="1"/>
+          <w:numId w:val="4"/>
+        </w:numPr>
+        <w:tabs>
+          <w:tab w:val="left" w:pos="900"/>
+        </w:tabs>
+        <w:spacing w:after="200" w:line="276" w:lineRule="auto"/>
+        <w:rPr>
+          <w:rFonts w:ascii="Century Gothic" w:hAnsi="Century Gothic"/>
+          <w:sz w:val="20"/>
+        </w:rPr>
+      </w:pPr>
+      <w:r>
+        <w:rPr>
+          <w:rFonts w:ascii="Century Gothic" w:hAnsi="Century Gothic"/>
+          <w:sz w:val="20"/>
+        </w:rPr>
+        <w:t>@namespace – formatting svg</w:t>
+      </w:r>
+    </w:p>
+    <w:p>
+      <w:pPr>
+        <w:pStyle w:val="ListParagraph"/>
+        <w:numPr>
+          <w:ilvl w:val="1"/>
+          <w:numId w:val="4"/>
+        </w:numPr>
+        <w:tabs>
+          <w:tab w:val="left" w:pos="900"/>
+        </w:tabs>
+        <w:spacing w:after="200" w:line="276" w:lineRule="auto"/>
+        <w:rPr>
+          <w:rFonts w:ascii="Century Gothic" w:hAnsi="Century Gothic"/>
+          <w:sz w:val="20"/>
+        </w:rPr>
+      </w:pPr>
+      <w:r>
+        <w:rPr>
+          <w:rFonts w:ascii="Century Gothic" w:hAnsi="Century Gothic"/>
+          <w:sz w:val="20"/>
+        </w:rPr>
+        <w:t>@document – rules for a specific page</w:t>
+      </w:r>
+    </w:p>
+    <w:p>
+      <w:pPr>
+        <w:pStyle w:val="ListParagraph"/>
+        <w:numPr>
+          <w:ilvl w:val="1"/>
+          <w:numId w:val="4"/>
+        </w:numPr>
+        <w:tabs>
+          <w:tab w:val="left" w:pos="900"/>
+        </w:tabs>
+        <w:spacing w:after="200" w:line="276" w:lineRule="auto"/>
+        <w:rPr>
+          <w:rFonts w:ascii="Century Gothic" w:hAnsi="Century Gothic"/>
+          <w:sz w:val="20"/>
+        </w:rPr>
+      </w:pPr>
+      <w:r>
+        <w:rPr>
+          <w:rFonts w:ascii="Century Gothic" w:hAnsi="Century Gothic"/>
+          <w:sz w:val="20"/>
+        </w:rPr>
+        <w:t>@font-face – define a font; embedding font</w:t>
+      </w:r>
+    </w:p>
+    <w:p>
+      <w:pPr>
+        <w:pStyle w:val="ListParagraph"/>
+        <w:numPr>
+          <w:ilvl w:val="1"/>
+          <w:numId w:val="4"/>
+        </w:numPr>
+        <w:tabs>
+          <w:tab w:val="left" w:pos="900"/>
+        </w:tabs>
+        <w:spacing w:after="200" w:line="276" w:lineRule="auto"/>
+        <w:rPr>
+          <w:rFonts w:ascii="Century Gothic" w:hAnsi="Century Gothic"/>
+          <w:sz w:val="20"/>
+        </w:rPr>
+      </w:pPr>
+      <w:r>
+        <w:rPr>
+          <w:rFonts w:ascii="Century Gothic" w:hAnsi="Century Gothic"/>
+          <w:sz w:val="20"/>
+        </w:rPr>
+        <w:t>@keyframes – for animation</w:t>
+      </w:r>
+    </w:p>
+    <w:p>
+      <w:pPr>
+        <w:pStyle w:val="ListParagraph"/>
+        <w:numPr>
+          <w:ilvl w:val="1"/>
+          <w:numId w:val="4"/>
+        </w:numPr>
+        <w:tabs>
+          <w:tab w:val="left" w:pos="900"/>
+        </w:tabs>
+        <w:spacing w:after="200" w:line="276" w:lineRule="auto"/>
+        <w:rPr>
+          <w:rFonts w:ascii="Century Gothic" w:hAnsi="Century Gothic"/>
+          <w:sz w:val="20"/>
+        </w:rPr>
+      </w:pPr>
+      <w:r>
+        <w:rPr>
+          <w:rFonts w:ascii="Century Gothic" w:hAnsi="Century Gothic"/>
+          <w:sz w:val="20"/>
+        </w:rPr>
+        <w:t>@media – media queries</w:t>
+      </w:r>
+    </w:p>
+    <w:p>
+      <w:pPr>
+        <w:pStyle w:val="ListParagraph"/>
+        <w:numPr>
+          <w:ilvl w:val="0"/>
+          <w:numId w:val="4"/>
+        </w:numPr>
+        <w:tabs>
+          <w:tab w:val="left" w:pos="900"/>
+        </w:tabs>
+        <w:spacing w:after="200" w:line="276" w:lineRule="auto"/>
+        <w:rPr>
+          <w:rFonts w:ascii="Century Gothic" w:hAnsi="Century Gothic"/>
+          <w:sz w:val="20"/>
+        </w:rPr>
+      </w:pPr>
+      <w:r>
+        <w:rPr>
+          <w:rFonts w:ascii="Century Gothic" w:hAnsi="Century Gothic"/>
+          <w:sz w:val="20"/>
+        </w:rPr>
+        <w:t>CSS Rule Sets</w:t>
+      </w:r>
+    </w:p>
+    <w:p>
+      <w:pPr>
+        <w:pStyle w:val="ListParagraph"/>
+        <w:numPr>
+          <w:ilvl w:val="1"/>
+          <w:numId w:val="4"/>
+        </w:numPr>
+        <w:tabs>
+          <w:tab w:val="left" w:pos="900"/>
+        </w:tabs>
+        <w:spacing w:after="200" w:line="276" w:lineRule="auto"/>
+        <w:rPr>
+          <w:rFonts w:ascii="Century Gothic" w:hAnsi="Century Gothic"/>
+          <w:sz w:val="20"/>
+        </w:rPr>
+      </w:pPr>
+      <w:r>
+        <w:rPr>
+          <w:rFonts w:ascii="Century Gothic" w:hAnsi="Century Gothic"/>
+          <w:sz w:val="20"/>
+        </w:rPr>
+        <w:t>Consists of a selector</w:t>
+      </w:r>
     </w:p>
     <w:p>
       <w:pPr>
         <w:ind w:firstLine="720"/>
       </w:pPr>
-      <w:r>
-        <w:t>Foundation</w:t>
-      </w:r>
-    </w:p>
-    <w:p>
-      <w:pPr>
-        <w:ind w:firstLine="720"/>
-      </w:pPr>
-      <w:r>
-        <w:t>Materialize</w:t>
-      </w:r>
     </w:p>
     <w:sectPr>
       <w:pgSz w:w="12240" w:h="15840"/>
@@ -178,8 +649,121 @@
 </file>
 
 <file path=word/numbering.xml><?xml version="1.0" encoding="utf-8"?>
-<w:numbering xmlns:wpc="http://schemas.microsoft.com/office/word/2010/wordprocessingCanvas" xmlns:cx="http://schemas.microsoft.com/office/drawing/2014/chartex" xmlns:cx1="http://schemas.microsoft.com/office/drawing/2015/9/8/chartex" xmlns:mc="http://schemas.openxmlformats.org/markup-compatibility/2006" xmlns:o="urn:schemas-microsoft-com:office:office" xmlns:r="http://schemas.openxmlformats.org/officeDocument/2006/relationships" xmlns:m="http://schemas.openxmlformats.org/officeDocument/2006/math" xmlns:v="urn:schemas-microsoft-com:vml" xmlns:wp14="http://schemas.microsoft.com/office/word/2010/wordprocessingDrawing" xmlns:wp="http://schemas.openxmlformats.org/drawingml/2006/wordprocessingDrawing" xmlns:w10="urn:schemas-microsoft-com:office:word" xmlns:w="http://schemas.openxmlformats.org/wordprocessingml/2006/main" xmlns:w14="http://schemas.microsoft.com/office/word/2010/wordml" xmlns:w15="http://schemas.microsoft.com/office/word/2012/wordml" xmlns:w16se="http://schemas.microsoft.com/office/word/2015/wordml/symex" xmlns:wpg="http://schemas.microsoft.com/office/word/2010/wordprocessingGroup" xmlns:wpi="http://schemas.microsoft.com/office/word/2010/wordprocessingInk" xmlns:wne="http://schemas.microsoft.com/office/word/2006/wordml" xmlns:wps="http://schemas.microsoft.com/office/word/2010/wordprocessingShape" mc:Ignorable="w14 w15 w16se wp14">
+<w:numbering xmlns:wpc="http://schemas.microsoft.com/office/word/2010/wordprocessingCanvas" xmlns:mc="http://schemas.openxmlformats.org/markup-compatibility/2006" xmlns:o="urn:schemas-microsoft-com:office:office" xmlns:r="http://schemas.openxmlformats.org/officeDocument/2006/relationships" xmlns:m="http://schemas.openxmlformats.org/officeDocument/2006/math" xmlns:v="urn:schemas-microsoft-com:vml" xmlns:wp14="http://schemas.microsoft.com/office/word/2010/wordprocessingDrawing" xmlns:wp="http://schemas.openxmlformats.org/drawingml/2006/wordprocessingDrawing" xmlns:w10="urn:schemas-microsoft-com:office:word" xmlns:w="http://schemas.openxmlformats.org/wordprocessingml/2006/main" xmlns:w14="http://schemas.microsoft.com/office/word/2010/wordml" xmlns:w15="http://schemas.microsoft.com/office/word/2012/wordml" xmlns:wpg="http://schemas.microsoft.com/office/word/2010/wordprocessingGroup" xmlns:wpi="http://schemas.microsoft.com/office/word/2010/wordprocessingInk" xmlns:wne="http://schemas.microsoft.com/office/word/2006/wordml" xmlns:wps="http://schemas.microsoft.com/office/word/2010/wordprocessingShape" mc:Ignorable="w14 w15 wp14">
   <w:abstractNum w:abstractNumId="0" w15:restartNumberingAfterBreak="0">
+    <w:nsid w:val="04711B45"/>
+    <w:multiLevelType w:val="hybridMultilevel"/>
+    <w:tmpl w:val="D3E6AC64"/>
+    <w:lvl w:ilvl="0" w:tplc="34090001">
+      <w:start w:val="1"/>
+      <w:numFmt w:val="bullet"/>
+      <w:lvlText w:val=""/>
+      <w:lvlJc w:val="left"/>
+      <w:pPr>
+        <w:ind w:left="720" w:hanging="360"/>
+      </w:pPr>
+      <w:rPr>
+        <w:rFonts w:ascii="Symbol" w:hAnsi="Symbol" w:hint="default"/>
+      </w:rPr>
+    </w:lvl>
+    <w:lvl w:ilvl="1" w:tplc="34090003" w:tentative="1">
+      <w:start w:val="1"/>
+      <w:numFmt w:val="bullet"/>
+      <w:lvlText w:val="o"/>
+      <w:lvlJc w:val="left"/>
+      <w:pPr>
+        <w:ind w:left="1440" w:hanging="360"/>
+      </w:pPr>
+      <w:rPr>
+        <w:rFonts w:ascii="Courier New" w:hAnsi="Courier New" w:cs="Courier New" w:hint="default"/>
+      </w:rPr>
+    </w:lvl>
+    <w:lvl w:ilvl="2" w:tplc="34090005" w:tentative="1">
+      <w:start w:val="1"/>
+      <w:numFmt w:val="bullet"/>
+      <w:lvlText w:val=""/>
+      <w:lvlJc w:val="left"/>
+      <w:pPr>
+        <w:ind w:left="2160" w:hanging="360"/>
+      </w:pPr>
+      <w:rPr>
+        <w:rFonts w:ascii="Wingdings" w:hAnsi="Wingdings" w:hint="default"/>
+      </w:rPr>
+    </w:lvl>
+    <w:lvl w:ilvl="3" w:tplc="34090001" w:tentative="1">
+      <w:start w:val="1"/>
+      <w:numFmt w:val="bullet"/>
+      <w:lvlText w:val=""/>
+      <w:lvlJc w:val="left"/>
+      <w:pPr>
+        <w:ind w:left="2880" w:hanging="360"/>
+      </w:pPr>
+      <w:rPr>
+        <w:rFonts w:ascii="Symbol" w:hAnsi="Symbol" w:hint="default"/>
+      </w:rPr>
+    </w:lvl>
+    <w:lvl w:ilvl="4" w:tplc="34090003" w:tentative="1">
+      <w:start w:val="1"/>
+      <w:numFmt w:val="bullet"/>
+      <w:lvlText w:val="o"/>
+      <w:lvlJc w:val="left"/>
+      <w:pPr>
+        <w:ind w:left="3600" w:hanging="360"/>
+      </w:pPr>
+      <w:rPr>
+        <w:rFonts w:ascii="Courier New" w:hAnsi="Courier New" w:cs="Courier New" w:hint="default"/>
+      </w:rPr>
+    </w:lvl>
+    <w:lvl w:ilvl="5" w:tplc="34090005" w:tentative="1">
+      <w:start w:val="1"/>
+      <w:numFmt w:val="bullet"/>
+      <w:lvlText w:val=""/>
+      <w:lvlJc w:val="left"/>
+      <w:pPr>
+        <w:ind w:left="4320" w:hanging="360"/>
+      </w:pPr>
+      <w:rPr>
+        <w:rFonts w:ascii="Wingdings" w:hAnsi="Wingdings" w:hint="default"/>
+      </w:rPr>
+    </w:lvl>
+    <w:lvl w:ilvl="6" w:tplc="34090001" w:tentative="1">
+      <w:start w:val="1"/>
+      <w:numFmt w:val="bullet"/>
+      <w:lvlText w:val=""/>
+      <w:lvlJc w:val="left"/>
+      <w:pPr>
+        <w:ind w:left="5040" w:hanging="360"/>
+      </w:pPr>
+      <w:rPr>
+        <w:rFonts w:ascii="Symbol" w:hAnsi="Symbol" w:hint="default"/>
+      </w:rPr>
+    </w:lvl>
+    <w:lvl w:ilvl="7" w:tplc="34090003" w:tentative="1">
+      <w:start w:val="1"/>
+      <w:numFmt w:val="bullet"/>
+      <w:lvlText w:val="o"/>
+      <w:lvlJc w:val="left"/>
+      <w:pPr>
+        <w:ind w:left="5760" w:hanging="360"/>
+      </w:pPr>
+      <w:rPr>
+        <w:rFonts w:ascii="Courier New" w:hAnsi="Courier New" w:cs="Courier New" w:hint="default"/>
+      </w:rPr>
+    </w:lvl>
+    <w:lvl w:ilvl="8" w:tplc="34090005" w:tentative="1">
+      <w:start w:val="1"/>
+      <w:numFmt w:val="bullet"/>
+      <w:lvlText w:val=""/>
+      <w:lvlJc w:val="left"/>
+      <w:pPr>
+        <w:ind w:left="6480" w:hanging="360"/>
+      </w:pPr>
+      <w:rPr>
+        <w:rFonts w:ascii="Wingdings" w:hAnsi="Wingdings" w:hint="default"/>
+      </w:rPr>
+    </w:lvl>
+  </w:abstractNum>
+  <w:abstractNum w:abstractNumId="1" w15:restartNumberingAfterBreak="0">
     <w:nsid w:val="61234E8C"/>
     <w:multiLevelType w:val="hybridMultilevel"/>
     <w:tmpl w:val="B740A806"/>
@@ -291,14 +875,249 @@
       </w:rPr>
     </w:lvl>
   </w:abstractNum>
+  <w:abstractNum w:abstractNumId="2" w15:restartNumberingAfterBreak="0">
+    <w:nsid w:val="717149E5"/>
+    <w:multiLevelType w:val="hybridMultilevel"/>
+    <w:tmpl w:val="35881BDA"/>
+    <w:lvl w:ilvl="0" w:tplc="34090001">
+      <w:start w:val="1"/>
+      <w:numFmt w:val="bullet"/>
+      <w:lvlText w:val=""/>
+      <w:lvlJc w:val="left"/>
+      <w:pPr>
+        <w:ind w:left="720" w:hanging="360"/>
+      </w:pPr>
+      <w:rPr>
+        <w:rFonts w:ascii="Symbol" w:hAnsi="Symbol" w:hint="default"/>
+      </w:rPr>
+    </w:lvl>
+    <w:lvl w:ilvl="1" w:tplc="34090003">
+      <w:start w:val="1"/>
+      <w:numFmt w:val="bullet"/>
+      <w:lvlText w:val="o"/>
+      <w:lvlJc w:val="left"/>
+      <w:pPr>
+        <w:ind w:left="1440" w:hanging="360"/>
+      </w:pPr>
+      <w:rPr>
+        <w:rFonts w:ascii="Courier New" w:hAnsi="Courier New" w:cs="Courier New" w:hint="default"/>
+      </w:rPr>
+    </w:lvl>
+    <w:lvl w:ilvl="2" w:tplc="34090005" w:tentative="1">
+      <w:start w:val="1"/>
+      <w:numFmt w:val="bullet"/>
+      <w:lvlText w:val=""/>
+      <w:lvlJc w:val="left"/>
+      <w:pPr>
+        <w:ind w:left="2160" w:hanging="360"/>
+      </w:pPr>
+      <w:rPr>
+        <w:rFonts w:ascii="Wingdings" w:hAnsi="Wingdings" w:hint="default"/>
+      </w:rPr>
+    </w:lvl>
+    <w:lvl w:ilvl="3" w:tplc="34090001" w:tentative="1">
+      <w:start w:val="1"/>
+      <w:numFmt w:val="bullet"/>
+      <w:lvlText w:val=""/>
+      <w:lvlJc w:val="left"/>
+      <w:pPr>
+        <w:ind w:left="2880" w:hanging="360"/>
+      </w:pPr>
+      <w:rPr>
+        <w:rFonts w:ascii="Symbol" w:hAnsi="Symbol" w:hint="default"/>
+      </w:rPr>
+    </w:lvl>
+    <w:lvl w:ilvl="4" w:tplc="34090003" w:tentative="1">
+      <w:start w:val="1"/>
+      <w:numFmt w:val="bullet"/>
+      <w:lvlText w:val="o"/>
+      <w:lvlJc w:val="left"/>
+      <w:pPr>
+        <w:ind w:left="3600" w:hanging="360"/>
+      </w:pPr>
+      <w:rPr>
+        <w:rFonts w:ascii="Courier New" w:hAnsi="Courier New" w:cs="Courier New" w:hint="default"/>
+      </w:rPr>
+    </w:lvl>
+    <w:lvl w:ilvl="5" w:tplc="34090005" w:tentative="1">
+      <w:start w:val="1"/>
+      <w:numFmt w:val="bullet"/>
+      <w:lvlText w:val=""/>
+      <w:lvlJc w:val="left"/>
+      <w:pPr>
+        <w:ind w:left="4320" w:hanging="360"/>
+      </w:pPr>
+      <w:rPr>
+        <w:rFonts w:ascii="Wingdings" w:hAnsi="Wingdings" w:hint="default"/>
+      </w:rPr>
+    </w:lvl>
+    <w:lvl w:ilvl="6" w:tplc="34090001" w:tentative="1">
+      <w:start w:val="1"/>
+      <w:numFmt w:val="bullet"/>
+      <w:lvlText w:val=""/>
+      <w:lvlJc w:val="left"/>
+      <w:pPr>
+        <w:ind w:left="5040" w:hanging="360"/>
+      </w:pPr>
+      <w:rPr>
+        <w:rFonts w:ascii="Symbol" w:hAnsi="Symbol" w:hint="default"/>
+      </w:rPr>
+    </w:lvl>
+    <w:lvl w:ilvl="7" w:tplc="34090003" w:tentative="1">
+      <w:start w:val="1"/>
+      <w:numFmt w:val="bullet"/>
+      <w:lvlText w:val="o"/>
+      <w:lvlJc w:val="left"/>
+      <w:pPr>
+        <w:ind w:left="5760" w:hanging="360"/>
+      </w:pPr>
+      <w:rPr>
+        <w:rFonts w:ascii="Courier New" w:hAnsi="Courier New" w:cs="Courier New" w:hint="default"/>
+      </w:rPr>
+    </w:lvl>
+    <w:lvl w:ilvl="8" w:tplc="34090005" w:tentative="1">
+      <w:start w:val="1"/>
+      <w:numFmt w:val="bullet"/>
+      <w:lvlText w:val=""/>
+      <w:lvlJc w:val="left"/>
+      <w:pPr>
+        <w:ind w:left="6480" w:hanging="360"/>
+      </w:pPr>
+      <w:rPr>
+        <w:rFonts w:ascii="Wingdings" w:hAnsi="Wingdings" w:hint="default"/>
+      </w:rPr>
+    </w:lvl>
+  </w:abstractNum>
+  <w:abstractNum w:abstractNumId="3" w15:restartNumberingAfterBreak="0">
+    <w:nsid w:val="7C2E3648"/>
+    <w:multiLevelType w:val="hybridMultilevel"/>
+    <w:tmpl w:val="B232B8BC"/>
+    <w:lvl w:ilvl="0" w:tplc="34090001">
+      <w:start w:val="1"/>
+      <w:numFmt w:val="bullet"/>
+      <w:lvlText w:val=""/>
+      <w:lvlJc w:val="left"/>
+      <w:pPr>
+        <w:ind w:left="720" w:hanging="360"/>
+      </w:pPr>
+      <w:rPr>
+        <w:rFonts w:ascii="Symbol" w:hAnsi="Symbol" w:hint="default"/>
+      </w:rPr>
+    </w:lvl>
+    <w:lvl w:ilvl="1" w:tplc="34090003" w:tentative="1">
+      <w:start w:val="1"/>
+      <w:numFmt w:val="bullet"/>
+      <w:lvlText w:val="o"/>
+      <w:lvlJc w:val="left"/>
+      <w:pPr>
+        <w:ind w:left="1440" w:hanging="360"/>
+      </w:pPr>
+      <w:rPr>
+        <w:rFonts w:ascii="Courier New" w:hAnsi="Courier New" w:cs="Courier New" w:hint="default"/>
+      </w:rPr>
+    </w:lvl>
+    <w:lvl w:ilvl="2" w:tplc="34090005" w:tentative="1">
+      <w:start w:val="1"/>
+      <w:numFmt w:val="bullet"/>
+      <w:lvlText w:val=""/>
+      <w:lvlJc w:val="left"/>
+      <w:pPr>
+        <w:ind w:left="2160" w:hanging="360"/>
+      </w:pPr>
+      <w:rPr>
+        <w:rFonts w:ascii="Wingdings" w:hAnsi="Wingdings" w:hint="default"/>
+      </w:rPr>
+    </w:lvl>
+    <w:lvl w:ilvl="3" w:tplc="34090001" w:tentative="1">
+      <w:start w:val="1"/>
+      <w:numFmt w:val="bullet"/>
+      <w:lvlText w:val=""/>
+      <w:lvlJc w:val="left"/>
+      <w:pPr>
+        <w:ind w:left="2880" w:hanging="360"/>
+      </w:pPr>
+      <w:rPr>
+        <w:rFonts w:ascii="Symbol" w:hAnsi="Symbol" w:hint="default"/>
+      </w:rPr>
+    </w:lvl>
+    <w:lvl w:ilvl="4" w:tplc="34090003" w:tentative="1">
+      <w:start w:val="1"/>
+      <w:numFmt w:val="bullet"/>
+      <w:lvlText w:val="o"/>
+      <w:lvlJc w:val="left"/>
+      <w:pPr>
+        <w:ind w:left="3600" w:hanging="360"/>
+      </w:pPr>
+      <w:rPr>
+        <w:rFonts w:ascii="Courier New" w:hAnsi="Courier New" w:cs="Courier New" w:hint="default"/>
+      </w:rPr>
+    </w:lvl>
+    <w:lvl w:ilvl="5" w:tplc="34090005" w:tentative="1">
+      <w:start w:val="1"/>
+      <w:numFmt w:val="bullet"/>
+      <w:lvlText w:val=""/>
+      <w:lvlJc w:val="left"/>
+      <w:pPr>
+        <w:ind w:left="4320" w:hanging="360"/>
+      </w:pPr>
+      <w:rPr>
+        <w:rFonts w:ascii="Wingdings" w:hAnsi="Wingdings" w:hint="default"/>
+      </w:rPr>
+    </w:lvl>
+    <w:lvl w:ilvl="6" w:tplc="34090001" w:tentative="1">
+      <w:start w:val="1"/>
+      <w:numFmt w:val="bullet"/>
+      <w:lvlText w:val=""/>
+      <w:lvlJc w:val="left"/>
+      <w:pPr>
+        <w:ind w:left="5040" w:hanging="360"/>
+      </w:pPr>
+      <w:rPr>
+        <w:rFonts w:ascii="Symbol" w:hAnsi="Symbol" w:hint="default"/>
+      </w:rPr>
+    </w:lvl>
+    <w:lvl w:ilvl="7" w:tplc="34090003" w:tentative="1">
+      <w:start w:val="1"/>
+      <w:numFmt w:val="bullet"/>
+      <w:lvlText w:val="o"/>
+      <w:lvlJc w:val="left"/>
+      <w:pPr>
+        <w:ind w:left="5760" w:hanging="360"/>
+      </w:pPr>
+      <w:rPr>
+        <w:rFonts w:ascii="Courier New" w:hAnsi="Courier New" w:cs="Courier New" w:hint="default"/>
+      </w:rPr>
+    </w:lvl>
+    <w:lvl w:ilvl="8" w:tplc="34090005" w:tentative="1">
+      <w:start w:val="1"/>
+      <w:numFmt w:val="bullet"/>
+      <w:lvlText w:val=""/>
+      <w:lvlJc w:val="left"/>
+      <w:pPr>
+        <w:ind w:left="6480" w:hanging="360"/>
+      </w:pPr>
+      <w:rPr>
+        <w:rFonts w:ascii="Wingdings" w:hAnsi="Wingdings" w:hint="default"/>
+      </w:rPr>
+    </w:lvl>
+  </w:abstractNum>
   <w:num w:numId="1">
+    <w:abstractNumId w:val="1"/>
+  </w:num>
+  <w:num w:numId="2">
+    <w:abstractNumId w:val="3"/>
+  </w:num>
+  <w:num w:numId="3">
     <w:abstractNumId w:val="0"/>
+  </w:num>
+  <w:num w:numId="4">
+    <w:abstractNumId w:val="2"/>
   </w:num>
 </w:numbering>
 </file>
 
 <file path=word/styles.xml><?xml version="1.0" encoding="utf-8"?>
-<w:styles xmlns:mc="http://schemas.openxmlformats.org/markup-compatibility/2006" xmlns:r="http://schemas.openxmlformats.org/officeDocument/2006/relationships" xmlns:w="http://schemas.openxmlformats.org/wordprocessingml/2006/main" xmlns:w14="http://schemas.microsoft.com/office/word/2010/wordml" xmlns:w15="http://schemas.microsoft.com/office/word/2012/wordml" xmlns:w16se="http://schemas.microsoft.com/office/word/2015/wordml/symex" mc:Ignorable="w14 w15 w16se">
+<w:styles xmlns:mc="http://schemas.openxmlformats.org/markup-compatibility/2006" xmlns:r="http://schemas.openxmlformats.org/officeDocument/2006/relationships" xmlns:w="http://schemas.openxmlformats.org/wordprocessingml/2006/main" xmlns:w14="http://schemas.microsoft.com/office/word/2010/wordml" xmlns:w15="http://schemas.microsoft.com/office/word/2012/wordml" mc:Ignorable="w14 w15">
   <w:docDefaults>
     <w:rPrDefault>
       <w:rPr>

</xml_diff>